<commit_message>
Stakeholder von Folien hinzugefügt, keine genaue Beschreibung
</commit_message>
<xml_diff>
--- a/doc/Stakeholder.docx
+++ b/doc/Stakeholder.docx
@@ -7,8 +7,13 @@
         <w:pStyle w:val="berschrift1"/>
       </w:pPr>
       <w:r>
-        <w:t>Easy Diet</w:t>
-      </w:r>
+        <w:t xml:space="preserve">Easy </w:t>
+      </w:r>
+      <w:proofErr w:type="spellStart"/>
+      <w:r>
+        <w:t>Diet</w:t>
+      </w:r>
+      <w:proofErr w:type="spellEnd"/>
     </w:p>
     <w:p>
       <w:r>
@@ -20,7 +25,7 @@
         <w:t>Patient</w:t>
       </w:r>
       <w:r>
-        <w:t xml:space="preserve"> </w:t>
+        <w:t>/Benutzer</w:t>
       </w:r>
     </w:p>
     <w:p>
@@ -87,9 +92,80 @@
       <w:r>
         <w:t>Führt Ernährungsgespräch</w:t>
       </w:r>
+    </w:p>
+    <w:p>
+      <w:r>
+        <w:t>Steuerbehörde</w:t>
+      </w:r>
+    </w:p>
+    <w:p>
+      <w:pPr>
+        <w:pStyle w:val="Listenabsatz"/>
+        <w:numPr>
+          <w:ilvl w:val="0"/>
+          <w:numId w:val="3"/>
+        </w:numPr>
+      </w:pPr>
+      <w:r>
+        <w:t>Von Folien</w:t>
+      </w:r>
+    </w:p>
+    <w:p>
+      <w:r>
+        <w:t>Einkaufsabteilung</w:t>
+      </w:r>
+    </w:p>
+    <w:p>
+      <w:pPr>
+        <w:pStyle w:val="Listenabsatz"/>
+        <w:numPr>
+          <w:ilvl w:val="0"/>
+          <w:numId w:val="3"/>
+        </w:numPr>
+      </w:pPr>
+      <w:r>
+        <w:t>Von Folien</w:t>
+      </w:r>
+    </w:p>
+    <w:p>
+      <w:r>
+        <w:t>Rechenzentrum</w:t>
+      </w:r>
+    </w:p>
+    <w:p>
+      <w:pPr>
+        <w:pStyle w:val="Listenabsatz"/>
+        <w:numPr>
+          <w:ilvl w:val="0"/>
+          <w:numId w:val="3"/>
+        </w:numPr>
+      </w:pPr>
+      <w:r>
+        <w:t>Von Folien</w:t>
+      </w:r>
+    </w:p>
+    <w:p>
+      <w:r>
+        <w:t>Buchhaltung</w:t>
+      </w:r>
+    </w:p>
+    <w:p>
+      <w:pPr>
+        <w:pStyle w:val="Listenabsatz"/>
+        <w:numPr>
+          <w:ilvl w:val="0"/>
+          <w:numId w:val="3"/>
+        </w:numPr>
+      </w:pPr>
+      <w:r>
+        <w:t>Von Folien</w:t>
+      </w:r>
+    </w:p>
+    <w:p>
       <w:bookmarkStart w:id="0" w:name="_GoBack"/>
       <w:bookmarkEnd w:id="0"/>
     </w:p>
+    <w:p/>
     <w:p/>
     <w:p/>
     <w:p/>
@@ -331,11 +407,127 @@
       </w:rPr>
     </w:lvl>
   </w:abstractNum>
+  <w:abstractNum w:abstractNumId="2">
+    <w:nsid w:val="237B4BC8"/>
+    <w:multiLevelType w:val="hybridMultilevel"/>
+    <w:tmpl w:val="DBCA890C"/>
+    <w:lvl w:ilvl="0" w:tplc="0C070001">
+      <w:start w:val="1"/>
+      <w:numFmt w:val="bullet"/>
+      <w:lvlText w:val=""/>
+      <w:lvlJc w:val="left"/>
+      <w:pPr>
+        <w:ind w:left="720" w:hanging="360"/>
+      </w:pPr>
+      <w:rPr>
+        <w:rFonts w:ascii="Symbol" w:hAnsi="Symbol" w:hint="default"/>
+      </w:rPr>
+    </w:lvl>
+    <w:lvl w:ilvl="1" w:tplc="0C070003" w:tentative="1">
+      <w:start w:val="1"/>
+      <w:numFmt w:val="bullet"/>
+      <w:lvlText w:val="o"/>
+      <w:lvlJc w:val="left"/>
+      <w:pPr>
+        <w:ind w:left="1440" w:hanging="360"/>
+      </w:pPr>
+      <w:rPr>
+        <w:rFonts w:ascii="Courier New" w:hAnsi="Courier New" w:cs="Courier New" w:hint="default"/>
+      </w:rPr>
+    </w:lvl>
+    <w:lvl w:ilvl="2" w:tplc="0C070005" w:tentative="1">
+      <w:start w:val="1"/>
+      <w:numFmt w:val="bullet"/>
+      <w:lvlText w:val=""/>
+      <w:lvlJc w:val="left"/>
+      <w:pPr>
+        <w:ind w:left="2160" w:hanging="360"/>
+      </w:pPr>
+      <w:rPr>
+        <w:rFonts w:ascii="Wingdings" w:hAnsi="Wingdings" w:hint="default"/>
+      </w:rPr>
+    </w:lvl>
+    <w:lvl w:ilvl="3" w:tplc="0C070001" w:tentative="1">
+      <w:start w:val="1"/>
+      <w:numFmt w:val="bullet"/>
+      <w:lvlText w:val=""/>
+      <w:lvlJc w:val="left"/>
+      <w:pPr>
+        <w:ind w:left="2880" w:hanging="360"/>
+      </w:pPr>
+      <w:rPr>
+        <w:rFonts w:ascii="Symbol" w:hAnsi="Symbol" w:hint="default"/>
+      </w:rPr>
+    </w:lvl>
+    <w:lvl w:ilvl="4" w:tplc="0C070003" w:tentative="1">
+      <w:start w:val="1"/>
+      <w:numFmt w:val="bullet"/>
+      <w:lvlText w:val="o"/>
+      <w:lvlJc w:val="left"/>
+      <w:pPr>
+        <w:ind w:left="3600" w:hanging="360"/>
+      </w:pPr>
+      <w:rPr>
+        <w:rFonts w:ascii="Courier New" w:hAnsi="Courier New" w:cs="Courier New" w:hint="default"/>
+      </w:rPr>
+    </w:lvl>
+    <w:lvl w:ilvl="5" w:tplc="0C070005" w:tentative="1">
+      <w:start w:val="1"/>
+      <w:numFmt w:val="bullet"/>
+      <w:lvlText w:val=""/>
+      <w:lvlJc w:val="left"/>
+      <w:pPr>
+        <w:ind w:left="4320" w:hanging="360"/>
+      </w:pPr>
+      <w:rPr>
+        <w:rFonts w:ascii="Wingdings" w:hAnsi="Wingdings" w:hint="default"/>
+      </w:rPr>
+    </w:lvl>
+    <w:lvl w:ilvl="6" w:tplc="0C070001" w:tentative="1">
+      <w:start w:val="1"/>
+      <w:numFmt w:val="bullet"/>
+      <w:lvlText w:val=""/>
+      <w:lvlJc w:val="left"/>
+      <w:pPr>
+        <w:ind w:left="5040" w:hanging="360"/>
+      </w:pPr>
+      <w:rPr>
+        <w:rFonts w:ascii="Symbol" w:hAnsi="Symbol" w:hint="default"/>
+      </w:rPr>
+    </w:lvl>
+    <w:lvl w:ilvl="7" w:tplc="0C070003" w:tentative="1">
+      <w:start w:val="1"/>
+      <w:numFmt w:val="bullet"/>
+      <w:lvlText w:val="o"/>
+      <w:lvlJc w:val="left"/>
+      <w:pPr>
+        <w:ind w:left="5760" w:hanging="360"/>
+      </w:pPr>
+      <w:rPr>
+        <w:rFonts w:ascii="Courier New" w:hAnsi="Courier New" w:cs="Courier New" w:hint="default"/>
+      </w:rPr>
+    </w:lvl>
+    <w:lvl w:ilvl="8" w:tplc="0C070005" w:tentative="1">
+      <w:start w:val="1"/>
+      <w:numFmt w:val="bullet"/>
+      <w:lvlText w:val=""/>
+      <w:lvlJc w:val="left"/>
+      <w:pPr>
+        <w:ind w:left="6480" w:hanging="360"/>
+      </w:pPr>
+      <w:rPr>
+        <w:rFonts w:ascii="Wingdings" w:hAnsi="Wingdings" w:hint="default"/>
+      </w:rPr>
+    </w:lvl>
+  </w:abstractNum>
   <w:num w:numId="1">
     <w:abstractNumId w:val="1"/>
   </w:num>
   <w:num w:numId="2">
     <w:abstractNumId w:val="0"/>
+  </w:num>
+  <w:num w:numId="3">
+    <w:abstractNumId w:val="2"/>
   </w:num>
 </w:numbering>
 </file>

</xml_diff>